<commit_message>
Added RecorderInfo in session progress Message
Change-Id: I6fbf9ca6e83446e220629556c5cb3fdcc2257d1b
Reviewed-on: https://git-amr-1.devtools.intel.com/gerrit/166007
Tested-by: webrtctest <webrtctest@intel.com>
Reviewed-by: Duan, Xiande <xiande.duan@intel.com>
</commit_message>
<xml_diff>
--- a/doc/Client-Portal Protocol.docx
+++ b/doc/Client-Portal Protocol.docx
@@ -234,8 +234,6 @@
       <w:pPr>
         <w:jc w:val="center"/>
       </w:pPr>
-      <w:bookmarkStart w:id="0" w:name="_GoBack"/>
-      <w:bookmarkEnd w:id="0"/>
     </w:p>
     <w:p/>
     <w:p>
@@ -3538,10 +3536,10 @@
       <w:pPr>
         <w:pStyle w:val="Heading3"/>
       </w:pPr>
-      <w:bookmarkStart w:id="1" w:name="_3.3.1_User_Joins"/>
-      <w:bookmarkStart w:id="2" w:name="_Participant_Joins_a"/>
+      <w:bookmarkStart w:id="0" w:name="_3.3.1_User_Joins"/>
+      <w:bookmarkStart w:id="1" w:name="_Participant_Joins_a"/>
+      <w:bookmarkEnd w:id="0"/>
       <w:bookmarkEnd w:id="1"/>
-      <w:bookmarkEnd w:id="2"/>
       <w:r>
         <w:t>Participant</w:t>
       </w:r>
@@ -5812,8 +5810,8 @@
           <w:highlight w:val="white"/>
         </w:rPr>
       </w:pPr>
-      <w:bookmarkStart w:id="3" w:name="_Participant_Leaves_a"/>
-      <w:bookmarkEnd w:id="3"/>
+      <w:bookmarkStart w:id="2" w:name="_Participant_Leaves_a"/>
+      <w:bookmarkEnd w:id="2"/>
       <w:r>
         <w:rPr>
           <w:rFonts w:ascii="Courier New" w:hAnsi="Courier New" w:cs="Courier New"/>
@@ -18061,6 +18059,19 @@
         </w:rPr>
         <w:t>false</w:t>
       </w:r>
+      <w:r>
+        <w:rPr>
+          <w:rFonts w:ascii="Courier New" w:hAnsi="Courier New" w:cs="Courier New"/>
+          <w:b/>
+          <w:bCs/>
+          <w:noProof/>
+          <w:color w:val="0000FF"/>
+          <w:sz w:val="20"/>
+          <w:szCs w:val="20"/>
+          <w:highlight w:val="white"/>
+        </w:rPr>
+        <w:t>s</w:t>
+      </w:r>
     </w:p>
     <w:p>
       <w:pPr>
@@ -22673,8 +22684,8 @@
       <w:pPr>
         <w:pStyle w:val="Heading3"/>
       </w:pPr>
-      <w:bookmarkStart w:id="4" w:name="_3.3_User_queries"/>
-      <w:bookmarkEnd w:id="4"/>
+      <w:bookmarkStart w:id="3" w:name="_3.3_User_queries"/>
+      <w:bookmarkEnd w:id="3"/>
       <w:r>
         <w:t>Participant</w:t>
       </w:r>
@@ -25648,7 +25659,7 @@
         <w:adjustRightInd w:val="0"/>
         <w:spacing w:after="0" w:line="240" w:lineRule="auto"/>
         <w:rPr>
-          <w:rFonts w:ascii="Courier New" w:hAnsi="Courier New" w:cs="Courier New" w:hint="eastAsia"/>
+          <w:rFonts w:ascii="Courier New" w:hAnsi="Courier New" w:cs="Courier New"/>
           <w:noProof/>
           <w:color w:val="000000"/>
           <w:sz w:val="20"/>
@@ -29015,7 +29026,7 @@
         <w:adjustRightInd w:val="0"/>
         <w:spacing w:after="0" w:line="240" w:lineRule="auto"/>
         <w:rPr>
-          <w:rFonts w:ascii="Courier New" w:hAnsi="Courier New" w:cs="Courier New" w:hint="eastAsia"/>
+          <w:rFonts w:ascii="Courier New" w:hAnsi="Courier New" w:cs="Courier New"/>
           <w:noProof/>
           <w:color w:val="000000"/>
           <w:sz w:val="20"/>
@@ -41516,6 +41527,19 @@
       <w:r>
         <w:rPr>
           <w:rFonts w:ascii="Courier New" w:hAnsi="Courier New" w:cs="Courier New"/>
+          <w:b/>
+          <w:bCs/>
+          <w:noProof/>
+          <w:color w:val="000080"/>
+          <w:sz w:val="20"/>
+          <w:szCs w:val="20"/>
+          <w:highlight w:val="white"/>
+        </w:rPr>
+        <w:t>(</w:t>
+      </w:r>
+      <w:r>
+        <w:rPr>
+          <w:rFonts w:ascii="Courier New" w:hAnsi="Courier New" w:cs="Courier New"/>
           <w:noProof/>
           <w:color w:val="FF8000"/>
           <w:sz w:val="20"/>
@@ -41533,7 +41557,211 @@
           <w:szCs w:val="20"/>
           <w:highlight w:val="white"/>
         </w:rPr>
-        <w:t>/*If status equals “ready”*/</w:t>
+        <w:t>/*If status equals “ready”</w:t>
+      </w:r>
+      <w:r>
+        <w:rPr>
+          <w:rFonts w:ascii="Calibri" w:hAnsi="Calibri" w:cs="Calibri"/>
+          <w:noProof/>
+          <w:color w:val="008000"/>
+          <w:sz w:val="20"/>
+          <w:szCs w:val="20"/>
+          <w:highlight w:val="white"/>
+        </w:rPr>
+        <w:t xml:space="preserve"> and session is NOT for recording</w:t>
+      </w:r>
+      <w:r>
+        <w:rPr>
+          <w:rFonts w:ascii="Calibri" w:hAnsi="Calibri" w:cs="Calibri"/>
+          <w:noProof/>
+          <w:color w:val="008000"/>
+          <w:sz w:val="20"/>
+          <w:szCs w:val="20"/>
+          <w:highlight w:val="white"/>
+        </w:rPr>
+        <w:t>*/</w:t>
+      </w:r>
+    </w:p>
+    <w:p>
+      <w:pPr>
+        <w:autoSpaceDE w:val="0"/>
+        <w:autoSpaceDN w:val="0"/>
+        <w:adjustRightInd w:val="0"/>
+        <w:spacing w:after="0" w:line="240" w:lineRule="auto"/>
+        <w:rPr>
+          <w:rFonts w:ascii="Courier New" w:hAnsi="Courier New" w:cs="Courier New"/>
+          <w:noProof/>
+          <w:color w:val="000000"/>
+          <w:sz w:val="20"/>
+          <w:szCs w:val="20"/>
+          <w:highlight w:val="white"/>
+        </w:rPr>
+      </w:pPr>
+      <w:r>
+        <w:rPr>
+          <w:rFonts w:ascii="Courier New" w:hAnsi="Courier New" w:cs="Courier New"/>
+          <w:noProof/>
+          <w:color w:val="000000"/>
+          <w:sz w:val="20"/>
+          <w:szCs w:val="20"/>
+          <w:highlight w:val="white"/>
+        </w:rPr>
+        <w:t xml:space="preserve">        </w:t>
+      </w:r>
+      <w:r>
+        <w:rPr>
+          <w:rFonts w:ascii="Courier New" w:hAnsi="Courier New" w:cs="Courier New"/>
+          <w:noProof/>
+          <w:color w:val="000000"/>
+          <w:sz w:val="20"/>
+          <w:szCs w:val="20"/>
+          <w:highlight w:val="white"/>
+        </w:rPr>
+        <w:t xml:space="preserve">   </w:t>
+      </w:r>
+      <w:r>
+        <w:rPr>
+          <w:rFonts w:ascii="Courier New" w:hAnsi="Courier New" w:cs="Courier New"/>
+          <w:b/>
+          <w:bCs/>
+          <w:noProof/>
+          <w:color w:val="000080"/>
+          <w:sz w:val="20"/>
+          <w:szCs w:val="20"/>
+          <w:highlight w:val="white"/>
+        </w:rPr>
+        <w:t>|</w:t>
+      </w:r>
+      <w:r>
+        <w:rPr>
+          <w:rFonts w:ascii="Courier New" w:hAnsi="Courier New" w:cs="Courier New"/>
+          <w:b/>
+          <w:bCs/>
+          <w:noProof/>
+          <w:color w:val="000080"/>
+          <w:sz w:val="20"/>
+          <w:szCs w:val="20"/>
+          <w:highlight w:val="white"/>
+        </w:rPr>
+        <w:t xml:space="preserve"> </w:t>
+      </w:r>
+      <w:r>
+        <w:rPr>
+          <w:rFonts w:ascii="Courier New" w:hAnsi="Courier New" w:cs="Courier New"/>
+          <w:noProof/>
+          <w:color w:val="FF8000"/>
+          <w:sz w:val="20"/>
+          <w:szCs w:val="20"/>
+          <w:highlight w:val="white"/>
+        </w:rPr>
+        <w:t>object</w:t>
+      </w:r>
+      <w:r>
+        <w:rPr>
+          <w:rFonts w:ascii="Courier New" w:hAnsi="Courier New" w:cs="Courier New"/>
+          <w:b/>
+          <w:bCs/>
+          <w:noProof/>
+          <w:color w:val="000080"/>
+          <w:sz w:val="20"/>
+          <w:szCs w:val="20"/>
+          <w:highlight w:val="white"/>
+        </w:rPr>
+        <w:t>(</w:t>
+      </w:r>
+      <w:r>
+        <w:rPr>
+          <w:rFonts w:ascii="Calibri" w:hAnsi="Calibri" w:cs="Calibri"/>
+          <w:noProof/>
+          <w:color w:val="000000"/>
+          <w:sz w:val="20"/>
+          <w:szCs w:val="20"/>
+          <w:highlight w:val="white"/>
+        </w:rPr>
+        <w:t>RecorderInfo</w:t>
+      </w:r>
+      <w:r>
+        <w:rPr>
+          <w:rFonts w:ascii="Courier New" w:hAnsi="Courier New" w:cs="Courier New"/>
+          <w:b/>
+          <w:bCs/>
+          <w:noProof/>
+          <w:color w:val="000080"/>
+          <w:sz w:val="20"/>
+          <w:szCs w:val="20"/>
+          <w:highlight w:val="white"/>
+        </w:rPr>
+        <w:t>)</w:t>
+      </w:r>
+      <w:r>
+        <w:rPr>
+          <w:rFonts w:ascii="Calibri" w:hAnsi="Calibri" w:cs="Calibri"/>
+          <w:noProof/>
+          <w:color w:val="008000"/>
+          <w:sz w:val="20"/>
+          <w:szCs w:val="20"/>
+          <w:highlight w:val="white"/>
+        </w:rPr>
+        <w:t>/*If status equals “ready</w:t>
+      </w:r>
+      <w:r>
+        <w:rPr>
+          <w:rFonts w:ascii="Calibri" w:hAnsi="Calibri" w:cs="Calibri"/>
+          <w:noProof/>
+          <w:color w:val="008000"/>
+          <w:sz w:val="20"/>
+          <w:szCs w:val="20"/>
+          <w:highlight w:val="white"/>
+        </w:rPr>
+        <w:t>”</w:t>
+      </w:r>
+      <w:r>
+        <w:rPr>
+          <w:rFonts w:ascii="Calibri" w:hAnsi="Calibri" w:cs="Calibri"/>
+          <w:noProof/>
+          <w:color w:val="008000"/>
+          <w:sz w:val="20"/>
+          <w:szCs w:val="20"/>
+          <w:highlight w:val="white"/>
+        </w:rPr>
+        <w:t xml:space="preserve"> and session is for recording</w:t>
+      </w:r>
+      <w:r>
+        <w:rPr>
+          <w:rFonts w:ascii="Calibri" w:hAnsi="Calibri" w:cs="Calibri"/>
+          <w:noProof/>
+          <w:color w:val="008000"/>
+          <w:sz w:val="20"/>
+          <w:szCs w:val="20"/>
+          <w:highlight w:val="white"/>
+        </w:rPr>
+        <w:t>*/</w:t>
+      </w:r>
+      <w:r>
+        <w:rPr>
+          <w:rFonts w:ascii="Courier New" w:hAnsi="Courier New" w:cs="Courier New"/>
+          <w:b/>
+          <w:bCs/>
+          <w:noProof/>
+          <w:color w:val="000080"/>
+          <w:sz w:val="20"/>
+          <w:szCs w:val="20"/>
+          <w:highlight w:val="white"/>
+        </w:rPr>
+        <w:t xml:space="preserve"> </w:t>
+      </w:r>
+      <w:r>
+        <w:rPr>
+          <w:rFonts w:ascii="Courier New" w:hAnsi="Courier New" w:cs="Courier New"/>
+          <w:b/>
+          <w:bCs/>
+          <w:noProof/>
+          <w:color w:val="000080"/>
+          <w:sz w:val="20"/>
+          <w:szCs w:val="20"/>
+          <w:highlight w:val="white"/>
+        </w:rPr>
+        <w:t>)</w:t>
       </w:r>
     </w:p>
     <w:p>
@@ -41702,6 +41930,399 @@
     </w:p>
     <w:p>
       <w:pPr>
+        <w:autoSpaceDE w:val="0"/>
+        <w:autoSpaceDN w:val="0"/>
+        <w:adjustRightInd w:val="0"/>
+        <w:spacing w:after="0" w:line="240" w:lineRule="auto"/>
+        <w:rPr>
+          <w:rFonts w:ascii="Courier New" w:hAnsi="Courier New" w:cs="Courier New"/>
+          <w:b/>
+          <w:bCs/>
+          <w:noProof/>
+          <w:color w:val="000080"/>
+          <w:sz w:val="20"/>
+          <w:szCs w:val="20"/>
+          <w:highlight w:val="white"/>
+        </w:rPr>
+      </w:pPr>
+    </w:p>
+    <w:p>
+      <w:pPr>
+        <w:autoSpaceDE w:val="0"/>
+        <w:autoSpaceDN w:val="0"/>
+        <w:adjustRightInd w:val="0"/>
+        <w:spacing w:after="0" w:line="240" w:lineRule="auto"/>
+        <w:rPr>
+          <w:rFonts w:ascii="Courier New" w:hAnsi="Courier New" w:cs="Courier New"/>
+          <w:noProof/>
+          <w:color w:val="000000"/>
+          <w:sz w:val="20"/>
+          <w:szCs w:val="20"/>
+          <w:highlight w:val="white"/>
+        </w:rPr>
+      </w:pPr>
+      <w:r>
+        <w:rPr>
+          <w:rFonts w:ascii="Courier New" w:hAnsi="Courier New" w:cs="Courier New"/>
+          <w:noProof/>
+          <w:color w:val="000000"/>
+          <w:sz w:val="20"/>
+          <w:szCs w:val="20"/>
+          <w:highlight w:val="white"/>
+        </w:rPr>
+        <w:t xml:space="preserve">  </w:t>
+      </w:r>
+      <w:r>
+        <w:rPr>
+          <w:rFonts w:ascii="Courier New" w:hAnsi="Courier New" w:cs="Courier New"/>
+          <w:noProof/>
+          <w:color w:val="FF8000"/>
+          <w:sz w:val="20"/>
+          <w:szCs w:val="20"/>
+          <w:highlight w:val="white"/>
+        </w:rPr>
+        <w:t>object</w:t>
+      </w:r>
+      <w:r>
+        <w:rPr>
+          <w:rFonts w:ascii="Courier New" w:hAnsi="Courier New" w:cs="Courier New"/>
+          <w:b/>
+          <w:bCs/>
+          <w:noProof/>
+          <w:color w:val="000080"/>
+          <w:sz w:val="20"/>
+          <w:szCs w:val="20"/>
+          <w:highlight w:val="white"/>
+        </w:rPr>
+        <w:t>(</w:t>
+      </w:r>
+      <w:r>
+        <w:rPr>
+          <w:rFonts w:ascii="Calibri" w:hAnsi="Calibri" w:cs="Calibri"/>
+          <w:noProof/>
+          <w:color w:val="000000"/>
+          <w:sz w:val="20"/>
+          <w:szCs w:val="20"/>
+          <w:highlight w:val="white"/>
+        </w:rPr>
+        <w:t>RecorderInfo</w:t>
+      </w:r>
+      <w:r>
+        <w:rPr>
+          <w:rFonts w:ascii="Courier New" w:hAnsi="Courier New" w:cs="Courier New"/>
+          <w:b/>
+          <w:bCs/>
+          <w:noProof/>
+          <w:color w:val="000080"/>
+          <w:sz w:val="20"/>
+          <w:szCs w:val="20"/>
+          <w:highlight w:val="white"/>
+        </w:rPr>
+        <w:t>)::</w:t>
+      </w:r>
+    </w:p>
+    <w:p>
+      <w:pPr>
+        <w:autoSpaceDE w:val="0"/>
+        <w:autoSpaceDN w:val="0"/>
+        <w:adjustRightInd w:val="0"/>
+        <w:spacing w:after="0" w:line="240" w:lineRule="auto"/>
+        <w:rPr>
+          <w:rFonts w:ascii="Courier New" w:hAnsi="Courier New" w:cs="Courier New"/>
+          <w:noProof/>
+          <w:color w:val="000000"/>
+          <w:sz w:val="20"/>
+          <w:szCs w:val="20"/>
+          <w:highlight w:val="white"/>
+        </w:rPr>
+      </w:pPr>
+      <w:r>
+        <w:rPr>
+          <w:rFonts w:ascii="Courier New" w:hAnsi="Courier New" w:cs="Courier New"/>
+          <w:noProof/>
+          <w:color w:val="000000"/>
+          <w:sz w:val="20"/>
+          <w:szCs w:val="20"/>
+          <w:highlight w:val="white"/>
+        </w:rPr>
+        <w:t xml:space="preserve">    </w:t>
+      </w:r>
+      <w:r>
+        <w:rPr>
+          <w:rFonts w:ascii="Courier New" w:hAnsi="Courier New" w:cs="Courier New"/>
+          <w:b/>
+          <w:bCs/>
+          <w:noProof/>
+          <w:color w:val="000080"/>
+          <w:sz w:val="20"/>
+          <w:szCs w:val="20"/>
+          <w:highlight w:val="white"/>
+        </w:rPr>
+        <w:t>{</w:t>
+      </w:r>
+    </w:p>
+    <w:p>
+      <w:pPr>
+        <w:autoSpaceDE w:val="0"/>
+        <w:autoSpaceDN w:val="0"/>
+        <w:adjustRightInd w:val="0"/>
+        <w:spacing w:after="0" w:line="240" w:lineRule="auto"/>
+        <w:rPr>
+          <w:rFonts w:ascii="Courier New" w:hAnsi="Courier New" w:cs="Courier New"/>
+          <w:noProof/>
+          <w:color w:val="000000"/>
+          <w:sz w:val="20"/>
+          <w:szCs w:val="20"/>
+          <w:highlight w:val="white"/>
+        </w:rPr>
+      </w:pPr>
+      <w:r>
+        <w:rPr>
+          <w:rFonts w:ascii="Courier New" w:hAnsi="Courier New" w:cs="Courier New"/>
+          <w:noProof/>
+          <w:color w:val="000000"/>
+          <w:sz w:val="20"/>
+          <w:szCs w:val="20"/>
+          <w:highlight w:val="white"/>
+        </w:rPr>
+        <w:t xml:space="preserve">     </w:t>
+      </w:r>
+      <w:r>
+        <w:rPr>
+          <w:rFonts w:ascii="Calibri" w:hAnsi="Calibri" w:cs="Calibri"/>
+          <w:noProof/>
+          <w:color w:val="000000"/>
+          <w:sz w:val="20"/>
+          <w:szCs w:val="20"/>
+          <w:highlight w:val="white"/>
+        </w:rPr>
+        <w:t>host</w:t>
+      </w:r>
+      <w:r>
+        <w:rPr>
+          <w:rFonts w:ascii="Courier New" w:hAnsi="Courier New" w:cs="Courier New"/>
+          <w:b/>
+          <w:bCs/>
+          <w:noProof/>
+          <w:color w:val="000080"/>
+          <w:sz w:val="20"/>
+          <w:szCs w:val="20"/>
+          <w:highlight w:val="white"/>
+        </w:rPr>
+        <w:t>:</w:t>
+      </w:r>
+      <w:r>
+        <w:rPr>
+          <w:rFonts w:ascii="Courier New" w:hAnsi="Courier New" w:cs="Courier New"/>
+          <w:noProof/>
+          <w:color w:val="000000"/>
+          <w:sz w:val="20"/>
+          <w:szCs w:val="20"/>
+          <w:highlight w:val="white"/>
+        </w:rPr>
+        <w:t xml:space="preserve"> </w:t>
+      </w:r>
+      <w:r>
+        <w:rPr>
+          <w:rFonts w:ascii="Courier New" w:hAnsi="Courier New" w:cs="Courier New"/>
+          <w:noProof/>
+          <w:color w:val="FF8000"/>
+          <w:sz w:val="20"/>
+          <w:szCs w:val="20"/>
+          <w:highlight w:val="white"/>
+        </w:rPr>
+        <w:t>string</w:t>
+      </w:r>
+      <w:r>
+        <w:rPr>
+          <w:rFonts w:ascii="Courier New" w:hAnsi="Courier New" w:cs="Courier New"/>
+          <w:b/>
+          <w:bCs/>
+          <w:noProof/>
+          <w:color w:val="000080"/>
+          <w:sz w:val="20"/>
+          <w:szCs w:val="20"/>
+          <w:highlight w:val="white"/>
+        </w:rPr>
+        <w:t>(</w:t>
+      </w:r>
+      <w:r>
+        <w:rPr>
+          <w:rFonts w:ascii="Calibri" w:hAnsi="Calibri" w:cs="Calibri"/>
+          <w:noProof/>
+          <w:color w:val="000000"/>
+          <w:sz w:val="20"/>
+          <w:szCs w:val="20"/>
+          <w:highlight w:val="white"/>
+        </w:rPr>
+        <w:t>HostnameOrIPOfRecorder</w:t>
+      </w:r>
+      <w:r>
+        <w:rPr>
+          <w:rFonts w:ascii="Courier New" w:hAnsi="Courier New" w:cs="Courier New"/>
+          <w:b/>
+          <w:bCs/>
+          <w:noProof/>
+          <w:color w:val="000080"/>
+          <w:sz w:val="20"/>
+          <w:szCs w:val="20"/>
+          <w:highlight w:val="white"/>
+        </w:rPr>
+        <w:t>),</w:t>
+      </w:r>
+    </w:p>
+    <w:p>
+      <w:pPr>
+        <w:autoSpaceDE w:val="0"/>
+        <w:autoSpaceDN w:val="0"/>
+        <w:adjustRightInd w:val="0"/>
+        <w:spacing w:after="0" w:line="240" w:lineRule="auto"/>
+        <w:rPr>
+          <w:rFonts w:ascii="Courier New" w:hAnsi="Courier New" w:cs="Courier New"/>
+          <w:noProof/>
+          <w:color w:val="000000"/>
+          <w:sz w:val="20"/>
+          <w:szCs w:val="20"/>
+          <w:highlight w:val="white"/>
+        </w:rPr>
+      </w:pPr>
+      <w:r>
+        <w:rPr>
+          <w:rFonts w:ascii="Courier New" w:hAnsi="Courier New" w:cs="Courier New"/>
+          <w:noProof/>
+          <w:color w:val="000000"/>
+          <w:sz w:val="20"/>
+          <w:szCs w:val="20"/>
+          <w:highlight w:val="white"/>
+        </w:rPr>
+        <w:t xml:space="preserve">     </w:t>
+      </w:r>
+      <w:r>
+        <w:rPr>
+          <w:rFonts w:ascii="Calibri" w:hAnsi="Calibri" w:cs="Calibri"/>
+          <w:noProof/>
+          <w:color w:val="000000"/>
+          <w:sz w:val="20"/>
+          <w:szCs w:val="20"/>
+          <w:highlight w:val="white"/>
+        </w:rPr>
+        <w:t>file</w:t>
+      </w:r>
+      <w:r>
+        <w:rPr>
+          <w:rFonts w:ascii="Courier New" w:hAnsi="Courier New" w:cs="Courier New"/>
+          <w:b/>
+          <w:bCs/>
+          <w:noProof/>
+          <w:color w:val="000080"/>
+          <w:sz w:val="20"/>
+          <w:szCs w:val="20"/>
+          <w:highlight w:val="white"/>
+        </w:rPr>
+        <w:t>:</w:t>
+      </w:r>
+      <w:r>
+        <w:rPr>
+          <w:rFonts w:ascii="Courier New" w:hAnsi="Courier New" w:cs="Courier New"/>
+          <w:noProof/>
+          <w:color w:val="000000"/>
+          <w:sz w:val="20"/>
+          <w:szCs w:val="20"/>
+          <w:highlight w:val="white"/>
+        </w:rPr>
+        <w:t xml:space="preserve"> </w:t>
+      </w:r>
+      <w:r>
+        <w:rPr>
+          <w:rFonts w:ascii="Courier New" w:hAnsi="Courier New" w:cs="Courier New"/>
+          <w:noProof/>
+          <w:color w:val="FF8000"/>
+          <w:sz w:val="20"/>
+          <w:szCs w:val="20"/>
+          <w:highlight w:val="white"/>
+        </w:rPr>
+        <w:t>string</w:t>
+      </w:r>
+      <w:r>
+        <w:rPr>
+          <w:rFonts w:ascii="Courier New" w:hAnsi="Courier New" w:cs="Courier New"/>
+          <w:b/>
+          <w:bCs/>
+          <w:noProof/>
+          <w:color w:val="000080"/>
+          <w:sz w:val="20"/>
+          <w:szCs w:val="20"/>
+          <w:highlight w:val="white"/>
+        </w:rPr>
+        <w:t>(</w:t>
+      </w:r>
+      <w:r>
+        <w:rPr>
+          <w:rFonts w:ascii="Calibri" w:hAnsi="Calibri" w:cs="Calibri"/>
+          <w:noProof/>
+          <w:color w:val="000000"/>
+          <w:sz w:val="20"/>
+          <w:szCs w:val="20"/>
+          <w:highlight w:val="white"/>
+        </w:rPr>
+        <w:t>FullPathNameOfRecordedFile</w:t>
+      </w:r>
+      <w:r>
+        <w:rPr>
+          <w:rFonts w:ascii="Courier New" w:hAnsi="Courier New" w:cs="Courier New"/>
+          <w:b/>
+          <w:bCs/>
+          <w:noProof/>
+          <w:color w:val="000080"/>
+          <w:sz w:val="20"/>
+          <w:szCs w:val="20"/>
+          <w:highlight w:val="white"/>
+        </w:rPr>
+        <w:t>)</w:t>
+      </w:r>
+    </w:p>
+    <w:p>
+      <w:pPr>
+        <w:autoSpaceDE w:val="0"/>
+        <w:autoSpaceDN w:val="0"/>
+        <w:adjustRightInd w:val="0"/>
+        <w:spacing w:after="0" w:line="240" w:lineRule="auto"/>
+        <w:rPr>
+          <w:rFonts w:ascii="Courier New" w:hAnsi="Courier New" w:cs="Courier New"/>
+          <w:noProof/>
+          <w:color w:val="000000"/>
+          <w:sz w:val="20"/>
+          <w:szCs w:val="20"/>
+          <w:highlight w:val="white"/>
+        </w:rPr>
+      </w:pPr>
+      <w:r>
+        <w:rPr>
+          <w:rFonts w:ascii="Courier New" w:hAnsi="Courier New" w:cs="Courier New"/>
+          <w:noProof/>
+          <w:color w:val="000000"/>
+          <w:sz w:val="20"/>
+          <w:szCs w:val="20"/>
+          <w:highlight w:val="white"/>
+        </w:rPr>
+        <w:t xml:space="preserve">    </w:t>
+      </w:r>
+      <w:r>
+        <w:rPr>
+          <w:rFonts w:ascii="Courier New" w:hAnsi="Courier New" w:cs="Courier New"/>
+          <w:b/>
+          <w:bCs/>
+          <w:noProof/>
+          <w:color w:val="000080"/>
+          <w:sz w:val="20"/>
+          <w:szCs w:val="20"/>
+          <w:highlight w:val="white"/>
+        </w:rPr>
+        <w:t>}</w:t>
+      </w:r>
+    </w:p>
+    <w:p>
+      <w:pPr>
         <w:pStyle w:val="Heading3"/>
       </w:pPr>
       <w:r>
@@ -41739,6 +42360,8 @@
       <w:r>
         <w:t xml:space="preserve"> “set-permission”</w:t>
       </w:r>
+      <w:bookmarkStart w:id="4" w:name="_GoBack"/>
+      <w:bookmarkEnd w:id="4"/>
     </w:p>
     <w:p>
       <w:r>
@@ -41746,6 +42369,7 @@
           <w:b/>
           <w:u w:val="single"/>
         </w:rPr>
+        <w:lastRenderedPageBreak/>
         <w:t>Request</w:t>
       </w:r>
       <w:r>
@@ -42468,7 +43092,6 @@
           <w:szCs w:val="20"/>
           <w:highlight w:val="white"/>
         </w:rPr>
-        <w:lastRenderedPageBreak/>
         <w:t xml:space="preserve">        </w:t>
       </w:r>
       <w:r>
@@ -43174,6 +43797,7 @@
         <w:pStyle w:val="Heading3"/>
       </w:pPr>
       <w:r>
+        <w:lastRenderedPageBreak/>
         <w:t>Participant</w:t>
       </w:r>
       <w:r>
@@ -44933,7 +45557,7 @@
 </file>
 
 <file path=customXml/itemProps1.xml><?xml version="1.0" encoding="utf-8"?>
-<ds:datastoreItem xmlns:ds="http://schemas.openxmlformats.org/officeDocument/2006/customXml" ds:itemID="{8F70C10E-1D44-49FB-BFFE-D156965CCC83}">
+<ds:datastoreItem xmlns:ds="http://schemas.openxmlformats.org/officeDocument/2006/customXml" ds:itemID="{30D5A609-8317-4979-B567-CDF30A721137}">
   <ds:schemaRefs>
     <ds:schemaRef ds:uri="http://schemas.openxmlformats.org/officeDocument/2006/bibliography"/>
   </ds:schemaRefs>

</xml_diff>